<commit_message>
add 200 Words to txt File
</commit_message>
<xml_diff>
--- a/Hangman_Bertschi_Huber_Smolders.docx
+++ b/Hangman_Bertschi_Huber_Smolders.docx
@@ -2,7 +2,497 @@
 <file path=word/document.xml><?xml version="1.0" encoding="utf-8"?>
 <w:document xmlns:wpc="http://schemas.microsoft.com/office/word/2010/wordprocessingCanvas" xmlns:cx="http://schemas.microsoft.com/office/drawing/2014/chartex" xmlns:cx1="http://schemas.microsoft.com/office/drawing/2015/9/8/chartex" xmlns:cx2="http://schemas.microsoft.com/office/drawing/2015/10/21/chartex" xmlns:cx3="http://schemas.microsoft.com/office/drawing/2016/5/9/chartex" xmlns:cx4="http://schemas.microsoft.com/office/drawing/2016/5/10/chartex" xmlns:cx5="http://schemas.microsoft.com/office/drawing/2016/5/11/chartex" xmlns:cx6="http://schemas.microsoft.com/office/drawing/2016/5/12/chartex" xmlns:cx7="http://schemas.microsoft.com/office/drawing/2016/5/13/chartex" xmlns:cx8="http://schemas.microsoft.com/office/drawing/2016/5/14/chartex" xmlns:mc="http://schemas.openxmlformats.org/markup-compatibility/2006" xmlns:aink="http://schemas.microsoft.com/office/drawing/2016/ink" xmlns:am3d="http://schemas.microsoft.com/office/drawing/2017/model3d" xmlns:o="urn:schemas-microsoft-com:office:office" xmlns:oel="http://schemas.microsoft.com/office/2019/extlst" xmlns:r="http://schemas.openxmlformats.org/officeDocument/2006/relationships" xmlns:m="http://schemas.openxmlformats.org/officeDocument/2006/math" xmlns:v="urn:schemas-microsoft-com:vml" xmlns:wp14="http://schemas.microsoft.com/office/word/2010/wordprocessingDrawing" xmlns:wp="http://schemas.openxmlformats.org/drawingml/2006/wordprocessingDrawing" xmlns:w10="urn:schemas-microsoft-com:office:word" xmlns:w="http://schemas.openxmlformats.org/wordprocessingml/2006/main" xmlns:w14="http://schemas.microsoft.com/office/word/2010/wordml" xmlns:w15="http://schemas.microsoft.com/office/word/2012/wordml" xmlns:w16cex="http://schemas.microsoft.com/office/word/2018/wordml/cex" xmlns:w16cid="http://schemas.microsoft.com/office/word/2016/wordml/cid" xmlns:w16="http://schemas.microsoft.com/office/word/2018/wordml" xmlns:w16sdtdh="http://schemas.microsoft.com/office/word/2020/wordml/sdtdatahash" xmlns:w16se="http://schemas.microsoft.com/office/word/2015/wordml/symex" xmlns:wpg="http://schemas.microsoft.com/office/word/2010/wordprocessingGroup" xmlns:wpi="http://schemas.microsoft.com/office/word/2010/wordprocessingInk" xmlns:wne="http://schemas.microsoft.com/office/word/2006/wordml" xmlns:wps="http://schemas.microsoft.com/office/word/2010/wordprocessingShape" mc:Ignorable="w14 w15 w16se w16cid w16 w16cex w16sdtdh wp14">
   <w:body>
+    <w:p>
+      <w:r>
+        <w:br w:type="page"/>
+      </w:r>
+    </w:p>
+    <w:sdt>
+      <w:sdtPr>
+        <w:rPr>
+          <w:lang w:val="de-DE"/>
+        </w:rPr>
+        <w:id w:val="417136241"/>
+        <w:docPartObj>
+          <w:docPartGallery w:val="Table of Contents"/>
+          <w:docPartUnique/>
+        </w:docPartObj>
+      </w:sdtPr>
+      <w:sdtEndPr>
+        <w:rPr>
+          <w:rFonts w:eastAsiaTheme="minorHAnsi" w:cs="Calibri Light"/>
+          <w:noProof/>
+          <w:color w:val="auto"/>
+          <w:sz w:val="22"/>
+          <w:szCs w:val="22"/>
+          <w:lang w:val="de-CH" w:eastAsia="en-US"/>
+        </w:rPr>
+      </w:sdtEndPr>
+      <w:sdtContent>
+        <w:p>
+          <w:pPr>
+            <w:pStyle w:val="Inhaltsverzeichnisberschrift"/>
+          </w:pPr>
+          <w:r>
+            <w:rPr>
+              <w:lang w:val="de-DE"/>
+            </w:rPr>
+            <w:t>Inhaltsverzeichnis</w:t>
+          </w:r>
+        </w:p>
+        <w:p>
+          <w:pPr>
+            <w:pStyle w:val="Verzeichnis1"/>
+            <w:tabs>
+              <w:tab w:val="right" w:leader="dot" w:pos="9062"/>
+            </w:tabs>
+            <w:rPr>
+              <w:rFonts w:eastAsiaTheme="minorEastAsia" w:cstheme="minorBidi"/>
+              <w:b w:val="0"/>
+              <w:bCs w:val="0"/>
+              <w:noProof/>
+              <w:sz w:val="24"/>
+              <w:lang w:eastAsia="de-DE"/>
+            </w:rPr>
+          </w:pPr>
+          <w:r>
+            <w:rPr>
+              <w:b w:val="0"/>
+              <w:bCs w:val="0"/>
+            </w:rPr>
+            <w:fldChar w:fldCharType="begin"/>
+          </w:r>
+          <w:r>
+            <w:instrText>TOC \o "1-3" \h \z \u</w:instrText>
+          </w:r>
+          <w:r>
+            <w:rPr>
+              <w:b w:val="0"/>
+              <w:bCs w:val="0"/>
+            </w:rPr>
+            <w:fldChar w:fldCharType="separate"/>
+          </w:r>
+          <w:hyperlink w:anchor="_Toc136527498" w:history="1">
+            <w:r>
+              <w:rPr>
+                <w:rStyle w:val="Hyperlink"/>
+                <w:noProof/>
+              </w:rPr>
+              <w:t>Idee</w:t>
+            </w:r>
+            <w:r>
+              <w:rPr>
+                <w:noProof/>
+                <w:webHidden/>
+              </w:rPr>
+              <w:tab/>
+            </w:r>
+            <w:r>
+              <w:rPr>
+                <w:noProof/>
+                <w:webHidden/>
+              </w:rPr>
+              <w:fldChar w:fldCharType="begin"/>
+            </w:r>
+            <w:r>
+              <w:rPr>
+                <w:noProof/>
+                <w:webHidden/>
+              </w:rPr>
+              <w:instrText xml:space="preserve"> PAGEREF _Toc136527498 \h </w:instrText>
+            </w:r>
+            <w:r>
+              <w:rPr>
+                <w:noProof/>
+                <w:webHidden/>
+              </w:rPr>
+            </w:r>
+            <w:r>
+              <w:rPr>
+                <w:noProof/>
+                <w:webHidden/>
+              </w:rPr>
+              <w:fldChar w:fldCharType="separate"/>
+            </w:r>
+            <w:r>
+              <w:rPr>
+                <w:noProof/>
+                <w:webHidden/>
+              </w:rPr>
+              <w:t>3</w:t>
+            </w:r>
+            <w:r>
+              <w:rPr>
+                <w:noProof/>
+                <w:webHidden/>
+              </w:rPr>
+              <w:fldChar w:fldCharType="end"/>
+            </w:r>
+          </w:hyperlink>
+        </w:p>
+        <w:p>
+          <w:pPr>
+            <w:pStyle w:val="Verzeichnis1"/>
+            <w:tabs>
+              <w:tab w:val="right" w:leader="dot" w:pos="9062"/>
+            </w:tabs>
+            <w:rPr>
+              <w:rFonts w:eastAsiaTheme="minorEastAsia" w:cstheme="minorBidi"/>
+              <w:b w:val="0"/>
+              <w:bCs w:val="0"/>
+              <w:noProof/>
+              <w:sz w:val="24"/>
+              <w:lang w:eastAsia="de-DE"/>
+            </w:rPr>
+          </w:pPr>
+          <w:hyperlink w:anchor="_Toc136527499" w:history="1">
+            <w:r>
+              <w:rPr>
+                <w:rStyle w:val="Hyperlink"/>
+                <w:noProof/>
+              </w:rPr>
+              <w:t>Diagramme</w:t>
+            </w:r>
+            <w:r>
+              <w:rPr>
+                <w:noProof/>
+                <w:webHidden/>
+              </w:rPr>
+              <w:tab/>
+            </w:r>
+            <w:r>
+              <w:rPr>
+                <w:noProof/>
+                <w:webHidden/>
+              </w:rPr>
+              <w:fldChar w:fldCharType="begin"/>
+            </w:r>
+            <w:r>
+              <w:rPr>
+                <w:noProof/>
+                <w:webHidden/>
+              </w:rPr>
+              <w:instrText xml:space="preserve"> PAGEREF _Toc136527499 \h </w:instrText>
+            </w:r>
+            <w:r>
+              <w:rPr>
+                <w:noProof/>
+                <w:webHidden/>
+              </w:rPr>
+            </w:r>
+            <w:r>
+              <w:rPr>
+                <w:noProof/>
+                <w:webHidden/>
+              </w:rPr>
+              <w:fldChar w:fldCharType="separate"/>
+            </w:r>
+            <w:r>
+              <w:rPr>
+                <w:noProof/>
+                <w:webHidden/>
+              </w:rPr>
+              <w:t>3</w:t>
+            </w:r>
+            <w:r>
+              <w:rPr>
+                <w:noProof/>
+                <w:webHidden/>
+              </w:rPr>
+              <w:fldChar w:fldCharType="end"/>
+            </w:r>
+          </w:hyperlink>
+        </w:p>
+        <w:p>
+          <w:pPr>
+            <w:pStyle w:val="Verzeichnis2"/>
+            <w:tabs>
+              <w:tab w:val="right" w:leader="dot" w:pos="9062"/>
+            </w:tabs>
+            <w:rPr>
+              <w:rFonts w:eastAsiaTheme="minorEastAsia" w:cstheme="minorBidi"/>
+              <w:i w:val="0"/>
+              <w:iCs w:val="0"/>
+              <w:noProof/>
+              <w:sz w:val="24"/>
+              <w:lang w:eastAsia="de-DE"/>
+            </w:rPr>
+          </w:pPr>
+          <w:hyperlink w:anchor="_Toc136527500" w:history="1">
+            <w:r>
+              <w:rPr>
+                <w:rStyle w:val="Hyperlink"/>
+                <w:noProof/>
+              </w:rPr>
+              <w:t>Ablauf</w:t>
+            </w:r>
+            <w:r>
+              <w:rPr>
+                <w:noProof/>
+                <w:webHidden/>
+              </w:rPr>
+              <w:tab/>
+            </w:r>
+            <w:r>
+              <w:rPr>
+                <w:noProof/>
+                <w:webHidden/>
+              </w:rPr>
+              <w:fldChar w:fldCharType="begin"/>
+            </w:r>
+            <w:r>
+              <w:rPr>
+                <w:noProof/>
+                <w:webHidden/>
+              </w:rPr>
+              <w:instrText xml:space="preserve"> PAGEREF _Toc136527500 \h </w:instrText>
+            </w:r>
+            <w:r>
+              <w:rPr>
+                <w:noProof/>
+                <w:webHidden/>
+              </w:rPr>
+            </w:r>
+            <w:r>
+              <w:rPr>
+                <w:noProof/>
+                <w:webHidden/>
+              </w:rPr>
+              <w:fldChar w:fldCharType="separate"/>
+            </w:r>
+            <w:r>
+              <w:rPr>
+                <w:noProof/>
+                <w:webHidden/>
+              </w:rPr>
+              <w:t>3</w:t>
+            </w:r>
+            <w:r>
+              <w:rPr>
+                <w:noProof/>
+                <w:webHidden/>
+              </w:rPr>
+              <w:fldChar w:fldCharType="end"/>
+            </w:r>
+          </w:hyperlink>
+        </w:p>
+        <w:p>
+          <w:pPr>
+            <w:pStyle w:val="Verzeichnis2"/>
+            <w:tabs>
+              <w:tab w:val="right" w:leader="dot" w:pos="9062"/>
+            </w:tabs>
+            <w:rPr>
+              <w:rFonts w:eastAsiaTheme="minorEastAsia" w:cstheme="minorBidi"/>
+              <w:i w:val="0"/>
+              <w:iCs w:val="0"/>
+              <w:noProof/>
+              <w:sz w:val="24"/>
+              <w:lang w:eastAsia="de-DE"/>
+            </w:rPr>
+          </w:pPr>
+          <w:hyperlink w:anchor="_Toc136527501" w:history="1">
+            <w:r>
+              <w:rPr>
+                <w:rStyle w:val="Hyperlink"/>
+                <w:noProof/>
+              </w:rPr>
+              <w:t>Funktion</w:t>
+            </w:r>
+            <w:r>
+              <w:rPr>
+                <w:noProof/>
+                <w:webHidden/>
+              </w:rPr>
+              <w:tab/>
+            </w:r>
+            <w:r>
+              <w:rPr>
+                <w:noProof/>
+                <w:webHidden/>
+              </w:rPr>
+              <w:fldChar w:fldCharType="begin"/>
+            </w:r>
+            <w:r>
+              <w:rPr>
+                <w:noProof/>
+                <w:webHidden/>
+              </w:rPr>
+              <w:instrText xml:space="preserve"> PAGEREF _Toc136527501 \h </w:instrText>
+            </w:r>
+            <w:r>
+              <w:rPr>
+                <w:noProof/>
+                <w:webHidden/>
+              </w:rPr>
+            </w:r>
+            <w:r>
+              <w:rPr>
+                <w:noProof/>
+                <w:webHidden/>
+              </w:rPr>
+              <w:fldChar w:fldCharType="separate"/>
+            </w:r>
+            <w:r>
+              <w:rPr>
+                <w:noProof/>
+                <w:webHidden/>
+              </w:rPr>
+              <w:t>3</w:t>
+            </w:r>
+            <w:r>
+              <w:rPr>
+                <w:noProof/>
+                <w:webHidden/>
+              </w:rPr>
+              <w:fldChar w:fldCharType="end"/>
+            </w:r>
+          </w:hyperlink>
+        </w:p>
+        <w:p>
+          <w:pPr>
+            <w:pStyle w:val="Verzeichnis1"/>
+            <w:tabs>
+              <w:tab w:val="right" w:leader="dot" w:pos="9062"/>
+            </w:tabs>
+            <w:rPr>
+              <w:rFonts w:eastAsiaTheme="minorEastAsia" w:cstheme="minorBidi"/>
+              <w:b w:val="0"/>
+              <w:bCs w:val="0"/>
+              <w:noProof/>
+              <w:sz w:val="24"/>
+              <w:lang w:eastAsia="de-DE"/>
+            </w:rPr>
+          </w:pPr>
+          <w:hyperlink w:anchor="_Toc136527502" w:history="1">
+            <w:r>
+              <w:rPr>
+                <w:rStyle w:val="Hyperlink"/>
+                <w:noProof/>
+              </w:rPr>
+              <w:t>Testfälle</w:t>
+            </w:r>
+            <w:r>
+              <w:rPr>
+                <w:noProof/>
+                <w:webHidden/>
+              </w:rPr>
+              <w:tab/>
+            </w:r>
+            <w:r>
+              <w:rPr>
+                <w:noProof/>
+                <w:webHidden/>
+              </w:rPr>
+              <w:fldChar w:fldCharType="begin"/>
+            </w:r>
+            <w:r>
+              <w:rPr>
+                <w:noProof/>
+                <w:webHidden/>
+              </w:rPr>
+              <w:instrText xml:space="preserve"> PAGEREF _Toc136527502 \h </w:instrText>
+            </w:r>
+            <w:r>
+              <w:rPr>
+                <w:noProof/>
+                <w:webHidden/>
+              </w:rPr>
+            </w:r>
+            <w:r>
+              <w:rPr>
+                <w:noProof/>
+                <w:webHidden/>
+              </w:rPr>
+              <w:fldChar w:fldCharType="separate"/>
+            </w:r>
+            <w:r>
+              <w:rPr>
+                <w:noProof/>
+                <w:webHidden/>
+              </w:rPr>
+              <w:t>3</w:t>
+            </w:r>
+            <w:r>
+              <w:rPr>
+                <w:noProof/>
+                <w:webHidden/>
+              </w:rPr>
+              <w:fldChar w:fldCharType="end"/>
+            </w:r>
+          </w:hyperlink>
+        </w:p>
+        <w:p>
+          <w:r>
+            <w:rPr>
+              <w:b/>
+              <w:bCs/>
+              <w:noProof/>
+            </w:rPr>
+            <w:fldChar w:fldCharType="end"/>
+          </w:r>
+        </w:p>
+      </w:sdtContent>
+    </w:sdt>
+    <w:p>
+      <w:r>
+        <w:br w:type="page"/>
+      </w:r>
+    </w:p>
+    <w:p>
+      <w:pPr>
+        <w:pStyle w:val="berschrift1"/>
+      </w:pPr>
+      <w:bookmarkStart w:id="0" w:name="_Toc136527498"/>
+      <w:r>
+        <w:lastRenderedPageBreak/>
+        <w:t>Idee</w:t>
+      </w:r>
+      <w:bookmarkEnd w:id="0"/>
+    </w:p>
     <w:p/>
+    <w:p>
+      <w:pPr>
+        <w:pStyle w:val="berschrift1"/>
+      </w:pPr>
+      <w:bookmarkStart w:id="1" w:name="_Toc136527499"/>
+      <w:r>
+        <w:t>Diagramme</w:t>
+      </w:r>
+      <w:bookmarkEnd w:id="1"/>
+    </w:p>
+    <w:p/>
+    <w:p>
+      <w:pPr>
+        <w:pStyle w:val="berschrift2"/>
+      </w:pPr>
+      <w:bookmarkStart w:id="2" w:name="_Toc136527500"/>
+      <w:r>
+        <w:t>Ablauf</w:t>
+      </w:r>
+      <w:bookmarkEnd w:id="2"/>
+    </w:p>
+    <w:p/>
+    <w:p>
+      <w:pPr>
+        <w:pStyle w:val="berschrift2"/>
+      </w:pPr>
+      <w:bookmarkStart w:id="3" w:name="_Toc136527501"/>
+      <w:r>
+        <w:t>Funktion</w:t>
+      </w:r>
+      <w:bookmarkEnd w:id="3"/>
+    </w:p>
+    <w:p>
+      <w:pPr>
+        <w:pStyle w:val="berschrift1"/>
+      </w:pPr>
+      <w:bookmarkStart w:id="4" w:name="_Toc136527502"/>
+      <w:r>
+        <w:t>Testfälle</w:t>
+      </w:r>
+      <w:bookmarkEnd w:id="4"/>
+    </w:p>
     <w:sectPr>
       <w:headerReference w:type="default" r:id="rId6"/>
       <w:footerReference w:type="even" r:id="rId7"/>
@@ -155,13 +645,8 @@
       <w:ind w:right="360"/>
     </w:pPr>
     <w:r>
-      <w:t xml:space="preserve">Bertschi, Huber &amp; </w:t>
+      <w:t>Bertschi, Huber &amp; Smolders</w:t>
     </w:r>
-    <w:proofErr w:type="spellStart"/>
-    <w:r>
-      <w:t>Smolders</w:t>
-    </w:r>
-    <w:proofErr w:type="spellEnd"/>
     <w:r>
       <w:tab/>
     </w:r>
@@ -178,7 +663,7 @@
       <w:rPr>
         <w:noProof/>
       </w:rPr>
-      <w:t>25. Mai 2023</w:t>
+      <w:t>1. Juni 2023</w:t>
     </w:r>
     <w:r>
       <w:fldChar w:fldCharType="end"/>
@@ -226,7 +711,6 @@
         <w:bCs/>
       </w:rPr>
     </w:pPr>
-    <w:proofErr w:type="spellStart"/>
     <w:r>
       <w:rPr>
         <w:b/>
@@ -234,7 +718,6 @@
       </w:rPr>
       <w:t>Hangman</w:t>
     </w:r>
-    <w:proofErr w:type="spellEnd"/>
   </w:p>
   <w:p/>
 </w:hdr>
@@ -664,6 +1147,27 @@
       <w:szCs w:val="32"/>
     </w:rPr>
   </w:style>
+  <w:style w:type="paragraph" w:styleId="berschrift2">
+    <w:name w:val="heading 2"/>
+    <w:basedOn w:val="Standard"/>
+    <w:next w:val="Standard"/>
+    <w:link w:val="berschrift2Zchn"/>
+    <w:uiPriority w:val="9"/>
+    <w:unhideWhenUsed/>
+    <w:qFormat/>
+    <w:rsid w:val="00A82CCE"/>
+    <w:pPr>
+      <w:keepNext/>
+      <w:keepLines/>
+      <w:outlineLvl w:val="1"/>
+    </w:pPr>
+    <w:rPr>
+      <w:rFonts w:eastAsiaTheme="majorEastAsia" w:cstheme="majorBidi"/>
+      <w:color w:val="2F5496" w:themeColor="accent1" w:themeShade="BF"/>
+      <w:sz w:val="26"/>
+      <w:szCs w:val="26"/>
+    </w:rPr>
+  </w:style>
   <w:style w:type="character" w:default="1" w:styleId="Absatz-Standardschriftart">
     <w:name w:val="Default Paragraph Font"/>
     <w:uiPriority w:val="1"/>
@@ -795,6 +1299,222 @@
     <w:semiHidden/>
     <w:unhideWhenUsed/>
     <w:rsid w:val="004466C8"/>
+  </w:style>
+  <w:style w:type="paragraph" w:styleId="Inhaltsverzeichnisberschrift">
+    <w:name w:val="TOC Heading"/>
+    <w:basedOn w:val="berschrift1"/>
+    <w:next w:val="Standard"/>
+    <w:uiPriority w:val="39"/>
+    <w:unhideWhenUsed/>
+    <w:qFormat/>
+    <w:rsid w:val="00A82CCE"/>
+    <w:pPr>
+      <w:spacing w:before="480" w:line="276" w:lineRule="auto"/>
+      <w:outlineLvl w:val="9"/>
+    </w:pPr>
+    <w:rPr>
+      <w:b/>
+      <w:bCs/>
+      <w:sz w:val="28"/>
+      <w:szCs w:val="28"/>
+      <w:lang w:eastAsia="de-DE"/>
+    </w:rPr>
+  </w:style>
+  <w:style w:type="paragraph" w:styleId="Verzeichnis1">
+    <w:name w:val="toc 1"/>
+    <w:basedOn w:val="Standard"/>
+    <w:next w:val="Standard"/>
+    <w:autoRedefine/>
+    <w:uiPriority w:val="39"/>
+    <w:unhideWhenUsed/>
+    <w:rsid w:val="00A82CCE"/>
+    <w:pPr>
+      <w:spacing w:before="240" w:after="120"/>
+    </w:pPr>
+    <w:rPr>
+      <w:rFonts w:asciiTheme="minorHAnsi" w:hAnsiTheme="minorHAnsi" w:cstheme="minorHAnsi"/>
+      <w:b/>
+      <w:bCs/>
+      <w:sz w:val="20"/>
+      <w:szCs w:val="24"/>
+    </w:rPr>
+  </w:style>
+  <w:style w:type="paragraph" w:styleId="Verzeichnis2">
+    <w:name w:val="toc 2"/>
+    <w:basedOn w:val="Standard"/>
+    <w:next w:val="Standard"/>
+    <w:autoRedefine/>
+    <w:uiPriority w:val="39"/>
+    <w:unhideWhenUsed/>
+    <w:rsid w:val="00A82CCE"/>
+    <w:pPr>
+      <w:spacing w:before="120"/>
+      <w:ind w:left="220"/>
+    </w:pPr>
+    <w:rPr>
+      <w:rFonts w:asciiTheme="minorHAnsi" w:hAnsiTheme="minorHAnsi" w:cstheme="minorHAnsi"/>
+      <w:i/>
+      <w:iCs/>
+      <w:sz w:val="20"/>
+      <w:szCs w:val="24"/>
+    </w:rPr>
+  </w:style>
+  <w:style w:type="paragraph" w:styleId="Verzeichnis3">
+    <w:name w:val="toc 3"/>
+    <w:basedOn w:val="Standard"/>
+    <w:next w:val="Standard"/>
+    <w:autoRedefine/>
+    <w:uiPriority w:val="39"/>
+    <w:semiHidden/>
+    <w:unhideWhenUsed/>
+    <w:rsid w:val="00A82CCE"/>
+    <w:pPr>
+      <w:spacing w:before="0"/>
+      <w:ind w:left="440"/>
+    </w:pPr>
+    <w:rPr>
+      <w:rFonts w:asciiTheme="minorHAnsi" w:hAnsiTheme="minorHAnsi" w:cstheme="minorHAnsi"/>
+      <w:sz w:val="20"/>
+      <w:szCs w:val="24"/>
+    </w:rPr>
+  </w:style>
+  <w:style w:type="paragraph" w:styleId="Verzeichnis4">
+    <w:name w:val="toc 4"/>
+    <w:basedOn w:val="Standard"/>
+    <w:next w:val="Standard"/>
+    <w:autoRedefine/>
+    <w:uiPriority w:val="39"/>
+    <w:semiHidden/>
+    <w:unhideWhenUsed/>
+    <w:rsid w:val="00A82CCE"/>
+    <w:pPr>
+      <w:spacing w:before="0"/>
+      <w:ind w:left="660"/>
+    </w:pPr>
+    <w:rPr>
+      <w:rFonts w:asciiTheme="minorHAnsi" w:hAnsiTheme="minorHAnsi" w:cstheme="minorHAnsi"/>
+      <w:sz w:val="20"/>
+      <w:szCs w:val="24"/>
+    </w:rPr>
+  </w:style>
+  <w:style w:type="paragraph" w:styleId="Verzeichnis5">
+    <w:name w:val="toc 5"/>
+    <w:basedOn w:val="Standard"/>
+    <w:next w:val="Standard"/>
+    <w:autoRedefine/>
+    <w:uiPriority w:val="39"/>
+    <w:semiHidden/>
+    <w:unhideWhenUsed/>
+    <w:rsid w:val="00A82CCE"/>
+    <w:pPr>
+      <w:spacing w:before="0"/>
+      <w:ind w:left="880"/>
+    </w:pPr>
+    <w:rPr>
+      <w:rFonts w:asciiTheme="minorHAnsi" w:hAnsiTheme="minorHAnsi" w:cstheme="minorHAnsi"/>
+      <w:sz w:val="20"/>
+      <w:szCs w:val="24"/>
+    </w:rPr>
+  </w:style>
+  <w:style w:type="paragraph" w:styleId="Verzeichnis6">
+    <w:name w:val="toc 6"/>
+    <w:basedOn w:val="Standard"/>
+    <w:next w:val="Standard"/>
+    <w:autoRedefine/>
+    <w:uiPriority w:val="39"/>
+    <w:semiHidden/>
+    <w:unhideWhenUsed/>
+    <w:rsid w:val="00A82CCE"/>
+    <w:pPr>
+      <w:spacing w:before="0"/>
+      <w:ind w:left="1100"/>
+    </w:pPr>
+    <w:rPr>
+      <w:rFonts w:asciiTheme="minorHAnsi" w:hAnsiTheme="minorHAnsi" w:cstheme="minorHAnsi"/>
+      <w:sz w:val="20"/>
+      <w:szCs w:val="24"/>
+    </w:rPr>
+  </w:style>
+  <w:style w:type="paragraph" w:styleId="Verzeichnis7">
+    <w:name w:val="toc 7"/>
+    <w:basedOn w:val="Standard"/>
+    <w:next w:val="Standard"/>
+    <w:autoRedefine/>
+    <w:uiPriority w:val="39"/>
+    <w:semiHidden/>
+    <w:unhideWhenUsed/>
+    <w:rsid w:val="00A82CCE"/>
+    <w:pPr>
+      <w:spacing w:before="0"/>
+      <w:ind w:left="1320"/>
+    </w:pPr>
+    <w:rPr>
+      <w:rFonts w:asciiTheme="minorHAnsi" w:hAnsiTheme="minorHAnsi" w:cstheme="minorHAnsi"/>
+      <w:sz w:val="20"/>
+      <w:szCs w:val="24"/>
+    </w:rPr>
+  </w:style>
+  <w:style w:type="paragraph" w:styleId="Verzeichnis8">
+    <w:name w:val="toc 8"/>
+    <w:basedOn w:val="Standard"/>
+    <w:next w:val="Standard"/>
+    <w:autoRedefine/>
+    <w:uiPriority w:val="39"/>
+    <w:semiHidden/>
+    <w:unhideWhenUsed/>
+    <w:rsid w:val="00A82CCE"/>
+    <w:pPr>
+      <w:spacing w:before="0"/>
+      <w:ind w:left="1540"/>
+    </w:pPr>
+    <w:rPr>
+      <w:rFonts w:asciiTheme="minorHAnsi" w:hAnsiTheme="minorHAnsi" w:cstheme="minorHAnsi"/>
+      <w:sz w:val="20"/>
+      <w:szCs w:val="24"/>
+    </w:rPr>
+  </w:style>
+  <w:style w:type="paragraph" w:styleId="Verzeichnis9">
+    <w:name w:val="toc 9"/>
+    <w:basedOn w:val="Standard"/>
+    <w:next w:val="Standard"/>
+    <w:autoRedefine/>
+    <w:uiPriority w:val="39"/>
+    <w:semiHidden/>
+    <w:unhideWhenUsed/>
+    <w:rsid w:val="00A82CCE"/>
+    <w:pPr>
+      <w:spacing w:before="0"/>
+      <w:ind w:left="1760"/>
+    </w:pPr>
+    <w:rPr>
+      <w:rFonts w:asciiTheme="minorHAnsi" w:hAnsiTheme="minorHAnsi" w:cstheme="minorHAnsi"/>
+      <w:sz w:val="20"/>
+      <w:szCs w:val="24"/>
+    </w:rPr>
+  </w:style>
+  <w:style w:type="character" w:customStyle="1" w:styleId="berschrift2Zchn">
+    <w:name w:val="Überschrift 2 Zchn"/>
+    <w:basedOn w:val="Absatz-Standardschriftart"/>
+    <w:link w:val="berschrift2"/>
+    <w:uiPriority w:val="9"/>
+    <w:rsid w:val="00A82CCE"/>
+    <w:rPr>
+      <w:rFonts w:asciiTheme="majorHAnsi" w:eastAsiaTheme="majorEastAsia" w:hAnsiTheme="majorHAnsi" w:cstheme="majorBidi"/>
+      <w:color w:val="2F5496" w:themeColor="accent1" w:themeShade="BF"/>
+      <w:sz w:val="26"/>
+      <w:szCs w:val="26"/>
+    </w:rPr>
+  </w:style>
+  <w:style w:type="character" w:styleId="Hyperlink">
+    <w:name w:val="Hyperlink"/>
+    <w:basedOn w:val="Absatz-Standardschriftart"/>
+    <w:uiPriority w:val="99"/>
+    <w:unhideWhenUsed/>
+    <w:rsid w:val="00113E3B"/>
+    <w:rPr>
+      <w:color w:val="0563C1" w:themeColor="hyperlink"/>
+      <w:u w:val="single"/>
+    </w:rPr>
   </w:style>
 </w:styles>
 </file>

</xml_diff>